<commit_message>
Update Context-Enriched Named Entity Recognition (NER) for Identifying Emerging Trends in Video Comments.pages
</commit_message>
<xml_diff>
--- a/report/Context-Enriched Named Entity Recognition (NER) for Identifying Emerging Trends in Video Comments.docx
+++ b/report/Context-Enriched Named Entity Recognition (NER) for Identifying Emerging Trends in Video Comments.docx
@@ -3792,45 +3792,585 @@
       <w:r>
         <w:rPr>
           <w:rtl w:val="0"/>
-          <w:lang w:val="en-US"/>
-        </w:rPr>
-        <w:t>&lt;&gt;</w:t>
+        </w:rPr>
+        <w:t>We evaluated the performance of a fine-tuned BERT-based Named Entity Recognition (NER) model on a custom video comment dataset enriched with synthetic labels derived from SpaCy</w:t>
+      </w:r>
+      <w:r>
+        <w:rPr>
+          <w:rtl w:val="0"/>
+        </w:rPr>
+        <w:t>’</w:t>
+      </w:r>
+      <w:r>
+        <w:rPr>
+          <w:rtl w:val="0"/>
+        </w:rPr>
+        <w:t>s pretrained entity recognition. The goal was to assess the model</w:t>
+      </w:r>
+      <w:r>
+        <w:rPr>
+          <w:rtl w:val="0"/>
+        </w:rPr>
+        <w:t>’</w:t>
+      </w:r>
+      <w:r>
+        <w:rPr>
+          <w:rtl w:val="0"/>
+        </w:rPr>
+        <w:t>s ability to extract relevant named entities</w:t>
+      </w:r>
+      <w:r>
+        <w:rPr>
+          <w:rtl w:val="0"/>
+        </w:rPr>
+        <w:t>—</w:t>
+      </w:r>
+      <w:r>
+        <w:rPr>
+          <w:rtl w:val="0"/>
+        </w:rPr>
+        <w:t>such as persons, organizations, and products</w:t>
+      </w:r>
+      <w:r>
+        <w:rPr>
+          <w:rtl w:val="0"/>
+        </w:rPr>
+        <w:t>—</w:t>
+      </w:r>
+      <w:r>
+        <w:rPr>
+          <w:rtl w:val="0"/>
+        </w:rPr>
+        <w:t>in noisy, user-generated comment text. The dataset was split using a stratified 70/15/15 ratio for training, validation, and testing, ensuring that all splits included a representative proportion of entity-containing samples. We also explored the effects of label cleaning, sequence filtering, and entity-rich upsampling on overall performance.</w:t>
       </w:r>
     </w:p>
     <w:p>
       <w:pPr>
-        <w:pStyle w:val="Heading 2"/>
-      </w:pPr>
-      <w:r>
-        <w:rPr>
-          <w:rtl w:val="0"/>
-          <w:lang w:val="en-US"/>
-        </w:rPr>
-        <w:t>S-BERT Model</w:t>
-      </w:r>
+        <w:pStyle w:val="Body A"/>
+      </w:pPr>
+      <w:r>
+        <w:rPr>
+          <w:rtl w:val="0"/>
+        </w:rPr>
+        <w:t xml:space="preserve">The model was evaluated using standard NER metrics: precision, recall, and F1-score. Table 1 summarizes the performance </w:t>
+      </w:r>
+      <w:r>
+        <w:rPr>
+          <w:rtl w:val="0"/>
+        </w:rPr>
+        <w:t xml:space="preserve">before and </w:t>
+      </w:r>
+      <w:r>
+        <w:rPr>
+          <w:rtl w:val="0"/>
+        </w:rPr>
+        <w:t xml:space="preserve">after rebalancing the data and cleaning labels. The </w:t>
+      </w:r>
+      <w:r>
+        <w:rPr>
+          <w:rtl w:val="0"/>
+        </w:rPr>
+        <w:t xml:space="preserve">first version of the </w:t>
+      </w:r>
+      <w:r>
+        <w:rPr>
+          <w:rtl w:val="0"/>
+        </w:rPr>
+        <w:t xml:space="preserve">baseline </w:t>
+      </w:r>
+      <w:r>
+        <w:rPr>
+          <w:rtl w:val="0"/>
+        </w:rPr>
+        <w:t xml:space="preserve">BERT-NER </w:t>
+      </w:r>
+      <w:r>
+        <w:rPr>
+          <w:rtl w:val="0"/>
+        </w:rPr>
+        <w:t xml:space="preserve">model, trained without filtering or upsampling, failed to detect any named entities and defaulted to predicting only the "O" class. The </w:t>
+      </w:r>
+      <w:r>
+        <w:rPr>
+          <w:rtl w:val="0"/>
+        </w:rPr>
+        <w:t xml:space="preserve">second version of the </w:t>
+      </w:r>
+      <w:r>
+        <w:rPr>
+          <w:rtl w:val="0"/>
+        </w:rPr>
+        <w:t xml:space="preserve">BERT-NER model, trained on filtered and upsampled data, showed </w:t>
+      </w:r>
+      <w:r>
+        <w:rPr>
+          <w:rtl w:val="0"/>
+        </w:rPr>
+        <w:t>no</w:t>
+      </w:r>
+      <w:r>
+        <w:rPr>
+          <w:rtl w:val="0"/>
+        </w:rPr>
+        <w:t xml:space="preserve"> gains across </w:t>
+      </w:r>
+      <w:r>
+        <w:rPr>
+          <w:rtl w:val="0"/>
+        </w:rPr>
+        <w:t>these</w:t>
+      </w:r>
+      <w:r>
+        <w:rPr>
+          <w:rtl w:val="0"/>
+        </w:rPr>
+        <w:t xml:space="preserve"> metrics.</w:t>
+      </w:r>
+    </w:p>
+    <w:tbl>
+      <w:tblPr>
+        <w:tblW w:w="9340" w:type="dxa"/>
+        <w:jc w:val="left"/>
+        <w:tblInd w:w="108" w:type="dxa"/>
+        <w:tblBorders>
+          <w:top w:val="single" w:color="ffffff" w:sz="8" w:space="0" w:shadow="0" w:frame="0"/>
+          <w:left w:val="single" w:color="ffffff" w:sz="8" w:space="0" w:shadow="0" w:frame="0"/>
+          <w:bottom w:val="single" w:color="ffffff" w:sz="8" w:space="0" w:shadow="0" w:frame="0"/>
+          <w:right w:val="single" w:color="ffffff" w:sz="8" w:space="0" w:shadow="0" w:frame="0"/>
+          <w:insideH w:val="single" w:color="ffffff" w:sz="8" w:space="0" w:shadow="0" w:frame="0"/>
+          <w:insideV w:val="single" w:color="ffffff" w:sz="8" w:space="0" w:shadow="0" w:frame="0"/>
+        </w:tblBorders>
+        <w:shd w:val="clear" w:color="auto" w:fill="ccd4ed"/>
+        <w:tblLayout w:type="fixed"/>
+      </w:tblPr>
+      <w:tblGrid>
+        <w:gridCol w:w="3655"/>
+        <w:gridCol w:w="1961"/>
+        <w:gridCol w:w="2066"/>
+        <w:gridCol w:w="1658"/>
+      </w:tblGrid>
+      <w:tr>
+        <w:tblPrEx>
+          <w:shd w:val="clear" w:color="auto" w:fill="3e74d1"/>
+        </w:tblPrEx>
+        <w:trPr>
+          <w:trHeight w:val="528" w:hRule="atLeast"/>
+          <w:tblHeader/>
+        </w:trPr>
+        <w:tc>
+          <w:tcPr>
+            <w:tcW w:type="dxa" w:w="3655"/>
+            <w:tcBorders>
+              <w:top w:val="single" w:color="ffffff" w:sz="8" w:space="0" w:shadow="0" w:frame="0"/>
+              <w:left w:val="single" w:color="ffffff" w:sz="8" w:space="0" w:shadow="0" w:frame="0"/>
+              <w:bottom w:val="single" w:color="ffffff" w:sz="24" w:space="0" w:shadow="0" w:frame="0"/>
+              <w:right w:val="single" w:color="ffffff" w:sz="8" w:space="0" w:shadow="0" w:frame="0"/>
+            </w:tcBorders>
+            <w:shd w:val="clear" w:color="auto" w:fill="6e96dc"/>
+            <w:tcMar>
+              <w:top w:type="dxa" w:w="0"/>
+              <w:left w:type="dxa" w:w="0"/>
+              <w:bottom w:type="dxa" w:w="0"/>
+              <w:right w:type="dxa" w:w="0"/>
+            </w:tcMar>
+            <w:vAlign w:val="center"/>
+          </w:tcPr>
+          <w:p>
+            <w:pPr>
+              <w:pStyle w:val="Table Style 1"/>
+              <w:spacing w:before="60"/>
+            </w:pPr>
+            <w:r>
+              <w:rPr>
+                <w:rFonts w:ascii="Times New Roman" w:hAnsi="Times New Roman"/>
+                <w:b w:val="1"/>
+                <w:bCs w:val="1"/>
+                <w:rtl w:val="0"/>
+              </w:rPr>
+              <w:t>Model Variant</w:t>
+            </w:r>
+          </w:p>
+        </w:tc>
+        <w:tc>
+          <w:tcPr>
+            <w:tcW w:type="dxa" w:w="1961"/>
+            <w:tcBorders>
+              <w:top w:val="single" w:color="ffffff" w:sz="8" w:space="0" w:shadow="0" w:frame="0"/>
+              <w:left w:val="single" w:color="ffffff" w:sz="8" w:space="0" w:shadow="0" w:frame="0"/>
+              <w:bottom w:val="single" w:color="ffffff" w:sz="24" w:space="0" w:shadow="0" w:frame="0"/>
+              <w:right w:val="single" w:color="ffffff" w:sz="8" w:space="0" w:shadow="0" w:frame="0"/>
+            </w:tcBorders>
+            <w:shd w:val="clear" w:color="auto" w:fill="6e96dc"/>
+            <w:tcMar>
+              <w:top w:type="dxa" w:w="0"/>
+              <w:left w:type="dxa" w:w="0"/>
+              <w:bottom w:type="dxa" w:w="0"/>
+              <w:right w:type="dxa" w:w="0"/>
+            </w:tcMar>
+            <w:vAlign w:val="center"/>
+          </w:tcPr>
+          <w:p>
+            <w:pPr>
+              <w:pStyle w:val="Table Style 1"/>
+              <w:spacing w:before="60"/>
+              <w:jc w:val="center"/>
+            </w:pPr>
+            <w:r>
+              <w:rPr>
+                <w:rFonts w:ascii="Times New Roman" w:hAnsi="Times New Roman"/>
+                <w:b w:val="1"/>
+                <w:bCs w:val="1"/>
+                <w:rtl w:val="0"/>
+              </w:rPr>
+              <w:t>Precision</w:t>
+            </w:r>
+          </w:p>
+        </w:tc>
+        <w:tc>
+          <w:tcPr>
+            <w:tcW w:type="dxa" w:w="2066"/>
+            <w:tcBorders>
+              <w:top w:val="single" w:color="ffffff" w:sz="8" w:space="0" w:shadow="0" w:frame="0"/>
+              <w:left w:val="single" w:color="ffffff" w:sz="8" w:space="0" w:shadow="0" w:frame="0"/>
+              <w:bottom w:val="single" w:color="ffffff" w:sz="24" w:space="0" w:shadow="0" w:frame="0"/>
+              <w:right w:val="single" w:color="ffffff" w:sz="8" w:space="0" w:shadow="0" w:frame="0"/>
+            </w:tcBorders>
+            <w:shd w:val="clear" w:color="auto" w:fill="6e96dc"/>
+            <w:tcMar>
+              <w:top w:type="dxa" w:w="0"/>
+              <w:left w:type="dxa" w:w="0"/>
+              <w:bottom w:type="dxa" w:w="0"/>
+              <w:right w:type="dxa" w:w="0"/>
+            </w:tcMar>
+            <w:vAlign w:val="center"/>
+          </w:tcPr>
+          <w:p>
+            <w:pPr>
+              <w:pStyle w:val="Table Style 1"/>
+              <w:spacing w:before="60"/>
+              <w:jc w:val="center"/>
+            </w:pPr>
+            <w:r>
+              <w:rPr>
+                <w:rFonts w:ascii="Times New Roman" w:hAnsi="Times New Roman"/>
+                <w:b w:val="1"/>
+                <w:bCs w:val="1"/>
+                <w:rtl w:val="0"/>
+              </w:rPr>
+              <w:t>Recall</w:t>
+            </w:r>
+          </w:p>
+        </w:tc>
+        <w:tc>
+          <w:tcPr>
+            <w:tcW w:type="dxa" w:w="1657"/>
+            <w:tcBorders>
+              <w:top w:val="single" w:color="ffffff" w:sz="8" w:space="0" w:shadow="0" w:frame="0"/>
+              <w:left w:val="single" w:color="ffffff" w:sz="8" w:space="0" w:shadow="0" w:frame="0"/>
+              <w:bottom w:val="single" w:color="ffffff" w:sz="24" w:space="0" w:shadow="0" w:frame="0"/>
+              <w:right w:val="single" w:color="ffffff" w:sz="8" w:space="0" w:shadow="0" w:frame="0"/>
+            </w:tcBorders>
+            <w:shd w:val="clear" w:color="auto" w:fill="6e96dc"/>
+            <w:tcMar>
+              <w:top w:type="dxa" w:w="0"/>
+              <w:left w:type="dxa" w:w="0"/>
+              <w:bottom w:type="dxa" w:w="0"/>
+              <w:right w:type="dxa" w:w="0"/>
+            </w:tcMar>
+            <w:vAlign w:val="center"/>
+          </w:tcPr>
+          <w:p>
+            <w:pPr>
+              <w:pStyle w:val="Table Style 1"/>
+              <w:spacing w:before="60"/>
+              <w:jc w:val="center"/>
+            </w:pPr>
+            <w:r>
+              <w:rPr>
+                <w:rFonts w:ascii="Times New Roman" w:hAnsi="Times New Roman"/>
+                <w:b w:val="1"/>
+                <w:bCs w:val="1"/>
+                <w:rtl w:val="0"/>
+              </w:rPr>
+              <w:t>F1-Score</w:t>
+            </w:r>
+          </w:p>
+        </w:tc>
+      </w:tr>
+      <w:tr>
+        <w:tblPrEx>
+          <w:shd w:val="clear" w:color="auto" w:fill="ccd4ed"/>
+        </w:tblPrEx>
+        <w:trPr>
+          <w:trHeight w:val="508" w:hRule="atLeast"/>
+        </w:trPr>
+        <w:tc>
+          <w:tcPr>
+            <w:tcW w:type="dxa" w:w="3655"/>
+            <w:tcBorders>
+              <w:top w:val="single" w:color="ffffff" w:sz="24" w:space="0" w:shadow="0" w:frame="0"/>
+              <w:left w:val="single" w:color="ffffff" w:sz="8" w:space="0" w:shadow="0" w:frame="0"/>
+              <w:bottom w:val="single" w:color="ffffff" w:sz="8" w:space="0" w:shadow="0" w:frame="0"/>
+              <w:right w:val="single" w:color="ffffff" w:sz="8" w:space="0" w:shadow="0" w:frame="0"/>
+            </w:tcBorders>
+            <w:shd w:val="clear" w:color="auto" w:fill="9eb9e8"/>
+            <w:tcMar>
+              <w:top w:type="dxa" w:w="0"/>
+              <w:left w:type="dxa" w:w="0"/>
+              <w:bottom w:type="dxa" w:w="0"/>
+              <w:right w:type="dxa" w:w="0"/>
+            </w:tcMar>
+            <w:vAlign w:val="center"/>
+          </w:tcPr>
+          <w:p>
+            <w:pPr>
+              <w:pStyle w:val="Default"/>
+              <w:spacing w:after="0" w:line="240" w:lineRule="auto"/>
+              <w:jc w:val="left"/>
+            </w:pPr>
+            <w:r>
+              <w:rPr>
+                <w:rFonts w:ascii="Times Roman" w:hAnsi="Times Roman"/>
+                <w:i w:val="1"/>
+                <w:iCs w:val="1"/>
+                <w:sz w:val="24"/>
+                <w:szCs w:val="24"/>
+                <w:rtl w:val="0"/>
+              </w:rPr>
+              <w:t>BERT-NER (upsampled &amp; cleaned)</w:t>
+            </w:r>
+          </w:p>
+        </w:tc>
+        <w:tc>
+          <w:tcPr>
+            <w:tcW w:type="dxa" w:w="1961"/>
+            <w:tcBorders>
+              <w:top w:val="single" w:color="ffffff" w:sz="24" w:space="0" w:shadow="0" w:frame="0"/>
+              <w:left w:val="single" w:color="ffffff" w:sz="8" w:space="0" w:shadow="0" w:frame="0"/>
+              <w:bottom w:val="single" w:color="ffffff" w:sz="8" w:space="0" w:shadow="0" w:frame="0"/>
+              <w:right w:val="single" w:color="ffffff" w:sz="8" w:space="0" w:shadow="0" w:frame="0"/>
+            </w:tcBorders>
+            <w:shd w:val="clear" w:color="auto" w:fill="ccd4ed"/>
+            <w:tcMar>
+              <w:top w:type="dxa" w:w="0"/>
+              <w:left w:type="dxa" w:w="0"/>
+              <w:bottom w:type="dxa" w:w="0"/>
+              <w:right w:type="dxa" w:w="0"/>
+            </w:tcMar>
+            <w:vAlign w:val="center"/>
+          </w:tcPr>
+          <w:p>
+            <w:pPr>
+              <w:pStyle w:val="Table Style 5"/>
+              <w:tabs>
+                <w:tab w:val="left" w:pos="920"/>
+                <w:tab w:val="left" w:pos="1840"/>
+              </w:tabs>
+              <w:jc w:val="center"/>
+            </w:pPr>
+            <w:r>
+              <w:rPr>
+                <w:rFonts w:ascii="Times New Roman" w:hAnsi="Times New Roman"/>
+                <w:rtl w:val="0"/>
+              </w:rPr>
+              <w:t>0.00%</w:t>
+            </w:r>
+          </w:p>
+        </w:tc>
+        <w:tc>
+          <w:tcPr>
+            <w:tcW w:type="dxa" w:w="2066"/>
+            <w:tcBorders>
+              <w:top w:val="single" w:color="ffffff" w:sz="24" w:space="0" w:shadow="0" w:frame="0"/>
+              <w:left w:val="single" w:color="ffffff" w:sz="8" w:space="0" w:shadow="0" w:frame="0"/>
+              <w:bottom w:val="single" w:color="ffffff" w:sz="8" w:space="0" w:shadow="0" w:frame="0"/>
+              <w:right w:val="single" w:color="ffffff" w:sz="8" w:space="0" w:shadow="0" w:frame="0"/>
+            </w:tcBorders>
+            <w:shd w:val="clear" w:color="auto" w:fill="ccd4ed"/>
+            <w:tcMar>
+              <w:top w:type="dxa" w:w="0"/>
+              <w:left w:type="dxa" w:w="0"/>
+              <w:bottom w:type="dxa" w:w="0"/>
+              <w:right w:type="dxa" w:w="0"/>
+            </w:tcMar>
+            <w:vAlign w:val="center"/>
+          </w:tcPr>
+          <w:p>
+            <w:pPr>
+              <w:pStyle w:val="Table Style 5"/>
+              <w:tabs>
+                <w:tab w:val="left" w:pos="920"/>
+                <w:tab w:val="left" w:pos="1840"/>
+              </w:tabs>
+              <w:jc w:val="center"/>
+            </w:pPr>
+            <w:r>
+              <w:rPr>
+                <w:rFonts w:ascii="Times New Roman" w:hAnsi="Times New Roman"/>
+                <w:rtl w:val="0"/>
+              </w:rPr>
+              <w:t>0.00%</w:t>
+            </w:r>
+          </w:p>
+        </w:tc>
+        <w:tc>
+          <w:tcPr>
+            <w:tcW w:type="dxa" w:w="1657"/>
+            <w:tcBorders>
+              <w:top w:val="single" w:color="ffffff" w:sz="24" w:space="0" w:shadow="0" w:frame="0"/>
+              <w:left w:val="single" w:color="ffffff" w:sz="8" w:space="0" w:shadow="0" w:frame="0"/>
+              <w:bottom w:val="single" w:color="ffffff" w:sz="8" w:space="0" w:shadow="0" w:frame="0"/>
+              <w:right w:val="single" w:color="ffffff" w:sz="8" w:space="0" w:shadow="0" w:frame="0"/>
+            </w:tcBorders>
+            <w:shd w:val="clear" w:color="auto" w:fill="ccd4ed"/>
+            <w:tcMar>
+              <w:top w:type="dxa" w:w="0"/>
+              <w:left w:type="dxa" w:w="0"/>
+              <w:bottom w:type="dxa" w:w="0"/>
+              <w:right w:type="dxa" w:w="0"/>
+            </w:tcMar>
+            <w:vAlign w:val="center"/>
+          </w:tcPr>
+          <w:p>
+            <w:pPr>
+              <w:pStyle w:val="Table Style 5"/>
+              <w:tabs>
+                <w:tab w:val="left" w:pos="920"/>
+              </w:tabs>
+              <w:jc w:val="center"/>
+            </w:pPr>
+            <w:r>
+              <w:rPr>
+                <w:rFonts w:ascii="Times New Roman" w:hAnsi="Times New Roman"/>
+                <w:rtl w:val="0"/>
+              </w:rPr>
+              <w:t>0.00%</w:t>
+            </w:r>
+          </w:p>
+        </w:tc>
+      </w:tr>
+    </w:tbl>
+    <w:p>
+      <w:pPr>
+        <w:pStyle w:val="Body A"/>
+      </w:pPr>
     </w:p>
     <w:p>
       <w:pPr>
-        <w:pStyle w:val="Body A"/>
-      </w:pPr>
-      <w:r>
-        <w:rPr>
-          <w:rtl w:val="0"/>
-          <w:lang w:val="en-US"/>
-        </w:rPr>
-        <w:t>&lt;&gt;</w:t>
+        <w:pStyle w:val="Caption A"/>
+      </w:pPr>
+      <w:r>
+        <w:rPr>
+          <w:b w:val="1"/>
+          <w:bCs w:val="1"/>
+          <w:rtl w:val="0"/>
+          <w:lang w:val="en-US"/>
+        </w:rPr>
+        <w:t>Table 1:</w:t>
+      </w:r>
+      <w:r>
+        <w:rPr>
+          <w:rtl w:val="0"/>
+        </w:rPr>
+        <w:t xml:space="preserve"> Model Performance on Test Set</w:t>
+      </w:r>
+      <w:r>
+        <w:drawing xmlns:a="http://schemas.openxmlformats.org/drawingml/2006/main">
+          <wp:anchor distT="152400" distB="152400" distL="152400" distR="152400" simplePos="0" relativeHeight="251666432" behindDoc="0" locked="0" layoutInCell="1" allowOverlap="1">
+            <wp:simplePos x="0" y="0"/>
+            <wp:positionH relativeFrom="margin">
+              <wp:posOffset>-6349</wp:posOffset>
+            </wp:positionH>
+            <wp:positionV relativeFrom="line">
+              <wp:posOffset>326891</wp:posOffset>
+            </wp:positionV>
+            <wp:extent cx="5943600" cy="3686537"/>
+            <wp:effectExtent l="0" t="0" r="0" b="0"/>
+            <wp:wrapThrough wrapText="bothSides" distL="152400" distR="152400">
+              <wp:wrapPolygon edited="1">
+                <wp:start x="0" y="0"/>
+                <wp:lineTo x="21600" y="0"/>
+                <wp:lineTo x="21600" y="21600"/>
+                <wp:lineTo x="0" y="21600"/>
+                <wp:lineTo x="0" y="0"/>
+              </wp:wrapPolygon>
+            </wp:wrapThrough>
+            <wp:docPr id="1073741854" name="officeArt object" descr="True vs. Predicted Label Distribution on Test Set.png"/>
+            <wp:cNvGraphicFramePr/>
+            <a:graphic xmlns:a="http://schemas.openxmlformats.org/drawingml/2006/main">
+              <a:graphicData uri="http://schemas.openxmlformats.org/drawingml/2006/picture">
+                <pic:pic xmlns:pic="http://schemas.openxmlformats.org/drawingml/2006/picture">
+                  <pic:nvPicPr>
+                    <pic:cNvPr id="1073741854" name="True vs. Predicted Label Distribution on Test Set.png" descr="True vs. Predicted Label Distribution on Test Set.png"/>
+                    <pic:cNvPicPr>
+                      <a:picLocks noChangeAspect="1"/>
+                    </pic:cNvPicPr>
+                  </pic:nvPicPr>
+                  <pic:blipFill>
+                    <a:blip r:embed="rId4">
+                      <a:extLst/>
+                    </a:blip>
+                    <a:stretch>
+                      <a:fillRect/>
+                    </a:stretch>
+                  </pic:blipFill>
+                  <pic:spPr>
+                    <a:xfrm>
+                      <a:off x="0" y="0"/>
+                      <a:ext cx="5943600" cy="3686537"/>
+                    </a:xfrm>
+                    <a:prstGeom prst="rect">
+                      <a:avLst/>
+                    </a:prstGeom>
+                    <a:ln w="12700" cap="flat">
+                      <a:noFill/>
+                      <a:miter lim="400000"/>
+                    </a:ln>
+                    <a:effectLst/>
+                  </pic:spPr>
+                </pic:pic>
+              </a:graphicData>
+            </a:graphic>
+          </wp:anchor>
+        </w:drawing>
       </w:r>
     </w:p>
     <w:p>
       <w:pPr>
-        <w:pStyle w:val="Heading 2"/>
-      </w:pPr>
-      <w:r>
-        <w:rPr>
-          <w:rtl w:val="0"/>
-          <w:lang w:val="en-US"/>
-        </w:rPr>
-        <w:t>BERT-Topic / Agglomerative Clustering Model</w:t>
+        <w:pStyle w:val="Caption A"/>
+      </w:pPr>
+      <w:r>
+        <w:rPr>
+          <w:b w:val="1"/>
+          <w:bCs w:val="1"/>
+          <w:rtl w:val="0"/>
+          <w:lang w:val="en-US"/>
+        </w:rPr>
+        <w:t xml:space="preserve">Figure </w:t>
+      </w:r>
+      <w:r>
+        <w:rPr>
+          <w:b w:val="1"/>
+          <w:bCs w:val="1"/>
+          <w:rtl w:val="0"/>
+          <w:lang w:val="en-US"/>
+        </w:rPr>
+        <w:t>3</w:t>
+      </w:r>
+      <w:r>
+        <w:rPr>
+          <w:b w:val="1"/>
+          <w:bCs w:val="1"/>
+          <w:rtl w:val="0"/>
+          <w:lang w:val="en-US"/>
+        </w:rPr>
+        <w:t>:</w:t>
+      </w:r>
+      <w:r>
+        <w:rPr>
+          <w:rtl w:val="0"/>
+        </w:rPr>
+        <w:t xml:space="preserve"> True vs. Predicted Label Distribution on Test Set</w:t>
       </w:r>
     </w:p>
     <w:p>
@@ -3840,105 +4380,212 @@
       <w:r>
         <w:rPr>
           <w:rtl w:val="0"/>
-          <w:lang w:val="en-US"/>
-        </w:rPr>
-        <w:t>&lt;&gt;</w:t>
+        </w:rPr>
+        <w:t xml:space="preserve">Manual inspection confirmed that the model did not assign any entity labels to the tokens in the test set, even when entities like </w:t>
+      </w:r>
+      <w:r>
+        <w:rPr>
+          <w:rtl w:val="0"/>
+        </w:rPr>
+        <w:t>“</w:t>
+      </w:r>
+      <w:r>
+        <w:rPr>
+          <w:rtl w:val="0"/>
+        </w:rPr>
+        <w:t>Apple</w:t>
+      </w:r>
+      <w:r>
+        <w:rPr>
+          <w:rtl w:val="0"/>
+        </w:rPr>
+        <w:t xml:space="preserve">” </w:t>
+      </w:r>
+      <w:r>
+        <w:rPr>
+          <w:rtl w:val="0"/>
+        </w:rPr>
+        <w:t xml:space="preserve">or </w:t>
+      </w:r>
+      <w:r>
+        <w:rPr>
+          <w:rtl w:val="0"/>
+        </w:rPr>
+        <w:t>“</w:t>
+      </w:r>
+      <w:r>
+        <w:rPr>
+          <w:rtl w:val="0"/>
+        </w:rPr>
+        <w:t>Meta</w:t>
+      </w:r>
+      <w:r>
+        <w:rPr>
+          <w:rtl w:val="0"/>
+        </w:rPr>
+        <w:t xml:space="preserve">” </w:t>
+      </w:r>
+      <w:r>
+        <w:rPr>
+          <w:rtl w:val="0"/>
+        </w:rPr>
+        <w:t>were clearly present in the input. This failure to generalize indicates that the model is overfitting to the dominant "O" class and is unable to learn meaningful entity boundaries from the synthetic label distribution alone.</w:t>
+      </w:r>
+      <w:r>
+        <w:rPr>
+          <w:rtl w:val="0"/>
+        </w:rPr>
+        <w:t xml:space="preserve"> </w:t>
+      </w:r>
+      <w:r>
+        <w:rPr>
+          <w:rtl w:val="0"/>
+        </w:rPr>
+        <w:t>No statistical significance testing was conducted due to the absence of non-zero predictions.</w:t>
+      </w:r>
+      <w:r>
+        <w:rPr>
+          <w:rtl w:val="0"/>
+        </w:rPr>
+        <w:t xml:space="preserve"> </w:t>
+      </w:r>
+      <w:r>
+        <w:rPr>
+          <w:rtl w:val="0"/>
+          <w:lang w:val="en-US"/>
+        </w:rPr>
+        <w:t>Further tests showed that removing upsampling or entity filtering made no measurable difference to performance, confirming that BERT alone</w:t>
+      </w:r>
+      <w:r>
+        <w:rPr>
+          <w:rtl w:val="0"/>
+          <w:lang w:val="en-US"/>
+        </w:rPr>
+        <w:t>—</w:t>
+      </w:r>
+      <w:r>
+        <w:rPr>
+          <w:rtl w:val="0"/>
+          <w:lang w:val="en-US"/>
+        </w:rPr>
+        <w:t>when trained on sparse, noisy, or weakly-supervised entity labels</w:t>
+      </w:r>
+      <w:r>
+        <w:rPr>
+          <w:rtl w:val="0"/>
+          <w:lang w:val="en-US"/>
+        </w:rPr>
+        <w:t>—</w:t>
+      </w:r>
+      <w:r>
+        <w:rPr>
+          <w:rtl w:val="0"/>
+          <w:lang w:val="en-US"/>
+        </w:rPr>
+        <w:t>is insufficient for robust recognition in this domain.</w:t>
+      </w:r>
+      <w:r>
+        <w:rPr>
+          <w:rtl w:val="0"/>
+          <w:lang w:val="en-US"/>
+        </w:rPr>
+        <w:t xml:space="preserve"> </w:t>
       </w:r>
     </w:p>
     <w:p>
       <w:pPr>
-        <w:pStyle w:val="Heading 2"/>
-      </w:pPr>
-      <w:r>
-        <w:rPr>
-          <w:rtl w:val="0"/>
-          <w:lang w:val="en-US"/>
-        </w:rPr>
-        <w:t>Trend Detection Module</w:t>
+        <w:pStyle w:val="Body A"/>
+      </w:pPr>
+      <w:r>
+        <w:rPr>
+          <w:rtl w:val="0"/>
+          <w:lang w:val="en-US"/>
+        </w:rPr>
+        <w:t>These results highlight key limitations of the baseline BERT-NER approach: a strong bias toward majority labels, difficulty generalizing from sparse entity classes, and a reliance on surface-level token matching. To address this, we introduce an extended pipeline leveraging Sentence-BERT (S-BERT) embeddings. Unlike token-based classification, S-BERT enables semantic similarity comparisons at the sentence level, allowing us to cluster related mentions and identify entities via contextual cues, even when labeled data is limited or inconsistent.</w:t>
       </w:r>
     </w:p>
     <w:p>
       <w:pPr>
-        <w:pStyle w:val="Body A"/>
-      </w:pPr>
-      <w:r>
-        <w:rPr>
-          <w:rtl w:val="0"/>
-          <w:lang w:val="en-US"/>
-        </w:rPr>
-        <w:t>&lt;&gt;</w:t>
+        <w:pStyle w:val="Heading 2"/>
+      </w:pPr>
+      <w:r>
+        <w:rPr>
+          <w:rtl w:val="0"/>
+          <w:lang w:val="en-US"/>
+        </w:rPr>
+        <w:t>S-BERT Model</w:t>
       </w:r>
     </w:p>
     <w:p>
       <w:pPr>
-        <w:pStyle w:val="Heading"/>
-      </w:pPr>
-      <w:r>
-        <w:rPr>
-          <w:rtl w:val="0"/>
-          <w:lang w:val="en-US"/>
-        </w:rPr>
-        <w:t>Evaluation</w:t>
+        <w:pStyle w:val="Body A"/>
+      </w:pPr>
+      <w:r>
+        <w:rPr>
+          <w:rtl w:val="0"/>
+          <w:lang w:val="en-US"/>
+        </w:rPr>
+        <w:t>&lt;&gt;</w:t>
       </w:r>
     </w:p>
     <w:p>
       <w:pPr>
-        <w:pStyle w:val="Body A"/>
-      </w:pPr>
-      <w:r>
-        <w:rPr>
-          <w:rtl w:val="0"/>
-          <w:lang w:val="en-US"/>
-        </w:rPr>
-        <w:t>&lt;&gt;</w:t>
+        <w:pStyle w:val="Heading 2"/>
+      </w:pPr>
+      <w:r>
+        <w:rPr>
+          <w:rtl w:val="0"/>
+          <w:lang w:val="en-US"/>
+        </w:rPr>
+        <w:t>BERT-Topic / Agglomerative Clustering Model</w:t>
       </w:r>
     </w:p>
     <w:p>
       <w:pPr>
-        <w:pStyle w:val="Heading"/>
-      </w:pPr>
-      <w:r>
-        <w:rPr>
-          <w:rtl w:val="0"/>
-          <w:lang w:val="en-US"/>
-        </w:rPr>
-        <w:t>Discussion</w:t>
+        <w:pStyle w:val="Body A"/>
+      </w:pPr>
+      <w:r>
+        <w:rPr>
+          <w:rtl w:val="0"/>
+          <w:lang w:val="en-US"/>
+        </w:rPr>
+        <w:t>&lt;&gt;</w:t>
       </w:r>
     </w:p>
     <w:p>
       <w:pPr>
-        <w:pStyle w:val="Body A"/>
-      </w:pPr>
-      <w:r>
-        <w:rPr>
-          <w:rtl w:val="0"/>
-          <w:lang w:val="en-US"/>
-        </w:rPr>
-        <w:t>&lt;&gt;</w:t>
+        <w:pStyle w:val="Heading 2"/>
+      </w:pPr>
+      <w:r>
+        <w:rPr>
+          <w:rtl w:val="0"/>
+          <w:lang w:val="en-US"/>
+        </w:rPr>
+        <w:t>Trend Detection Module</w:t>
       </w:r>
     </w:p>
     <w:p>
       <w:pPr>
-        <w:pStyle w:val="Heading"/>
-      </w:pPr>
-      <w:r>
-        <w:rPr>
-          <w:rtl w:val="0"/>
-          <w:lang w:val="en-US"/>
-        </w:rPr>
-        <w:t>Conclusion and Future Work</w:t>
+        <w:pStyle w:val="Body A"/>
+      </w:pPr>
+      <w:r>
+        <w:rPr>
+          <w:rtl w:val="0"/>
+          <w:lang w:val="en-US"/>
+        </w:rPr>
+        <w:t>&lt;&gt;</w:t>
       </w:r>
     </w:p>
     <w:p>
       <w:pPr>
-        <w:pStyle w:val="Body A"/>
-      </w:pPr>
-      <w:r>
-        <w:rPr>
-          <w:rtl w:val="0"/>
-          <w:lang w:val="en-US"/>
-        </w:rPr>
-        <w:t>This project has demonstrated the potential of advanced Named Entity Recognition (NER) techniques applied to real-world datasets. Through our systematic exploration, we successfully developed a pipeline that integrates preprocessing, feature extraction, and model training to accurately identify and classify entities. Our results indicate that even with limited data, leveraging domain-specific features and modern machine learning algorithms can lead to competitive performance in NER tasks. The research highlights the effectiveness of our approach in handling diverse text sources, thereby setting a foundation for robust entity extraction across various domains.</w:t>
+        <w:pStyle w:val="Heading"/>
+      </w:pPr>
+      <w:r>
+        <w:rPr>
+          <w:rtl w:val="0"/>
+          <w:lang w:val="en-US"/>
+        </w:rPr>
+        <w:t>Evaluation</w:t>
       </w:r>
     </w:p>
     <w:p>
@@ -3950,15 +4597,75 @@
           <w:rtl w:val="0"/>
           <w:lang w:val="en-US"/>
         </w:rPr>
-        <w:t>The broader implications of this work are significant. By refining NER systems, we contribute to a deeper understanding of how unstructured text can be transformed into actionable insights, supporting applications in information retrieval, sentiment analysis, and data mining. Such improvements in text processing are crucial for industries ranging from healthcare to finance, where accurate information extraction can drive better decision-making and enhance operational efficiencies.</w:t>
+        <w:t>&lt;&gt;</w:t>
       </w:r>
     </w:p>
     <w:p>
       <w:pPr>
+        <w:pStyle w:val="Heading"/>
+      </w:pPr>
+      <w:r>
+        <w:rPr>
+          <w:rtl w:val="0"/>
+          <w:lang w:val="en-US"/>
+        </w:rPr>
+        <w:t>Discussion</w:t>
+      </w:r>
+    </w:p>
+    <w:p>
+      <w:pPr>
+        <w:pStyle w:val="Body A"/>
+      </w:pPr>
+      <w:r>
+        <w:rPr>
+          <w:rtl w:val="0"/>
+          <w:lang w:val="en-US"/>
+        </w:rPr>
+        <w:t>&lt;&gt;</w:t>
+      </w:r>
+    </w:p>
+    <w:p>
+      <w:pPr>
+        <w:pStyle w:val="Heading"/>
+      </w:pPr>
+      <w:r>
+        <w:rPr>
+          <w:rtl w:val="0"/>
+          <w:lang w:val="en-US"/>
+        </w:rPr>
+        <w:t>Conclusion and Future Work</w:t>
+      </w:r>
+    </w:p>
+    <w:p>
+      <w:pPr>
+        <w:pStyle w:val="Body A"/>
+      </w:pPr>
+      <w:r>
+        <w:rPr>
+          <w:rtl w:val="0"/>
+          <w:lang w:val="en-US"/>
+        </w:rPr>
+        <w:t>This project has demonstrated the potential of advanced Named Entity Recognition (NER) techniques applied to real-world datasets. Through our systematic exploration, we successfully developed a pipeline that integrates preprocessing, feature extraction, and model training to accurately identify and classify entities. Our results indicate that even with limited data, leveraging domain-specific features and modern machine learning algorithms can lead to competitive performance in NER tasks. The research highlights the effectiveness of our approach in handling diverse text sources, thereby setting a foundation for robust entity extraction across various domains.</w:t>
+      </w:r>
+    </w:p>
+    <w:p>
+      <w:pPr>
+        <w:pStyle w:val="Body A"/>
+      </w:pPr>
+      <w:r>
+        <w:rPr>
+          <w:rtl w:val="0"/>
+          <w:lang w:val="en-US"/>
+        </w:rPr>
+        <w:t>The broader implications of this work are significant. By refining NER systems, we contribute to a deeper understanding of how unstructured text can be transformed into actionable insights, supporting applications in information retrieval, sentiment analysis, and data mining. Such improvements in text processing are crucial for industries ranging from healthcare to finance, where accurate information extraction can drive better decision-making and enhance operational efficiencies.</w:t>
+      </w:r>
+    </w:p>
+    <w:p>
+      <w:pPr>
         <w:pStyle w:val="Body A"/>
         <w:sectPr>
-          <w:headerReference w:type="default" r:id="rId4"/>
-          <w:footerReference w:type="default" r:id="rId5"/>
+          <w:headerReference w:type="default" r:id="rId5"/>
+          <w:footerReference w:type="default" r:id="rId6"/>
           <w:pgSz w:w="12240" w:h="15840" w:orient="portrait"/>
           <w:pgMar w:top="1440" w:right="1440" w:bottom="1440" w:left="1440" w:header="720" w:footer="720"/>
           <w:bidi w:val="0"/>
@@ -4454,7 +5161,7 @@
       <w:pPr>
         <w:pStyle w:val="Heading"/>
         <w:sectPr>
-          <w:headerReference w:type="default" r:id="rId6"/>
+          <w:headerReference w:type="default" r:id="rId7"/>
           <w:pgSz w:w="12240" w:h="15840" w:orient="portrait"/>
           <w:pgMar w:top="1440" w:right="1440" w:bottom="1440" w:left="1440" w:header="720" w:footer="720"/>
           <w:bidi w:val="0"/>
@@ -4560,7 +5267,7 @@
           <w:shd w:val="clear" w:color="auto" w:fill="3e74d1"/>
         </w:tblPrEx>
         <w:trPr>
-          <w:trHeight w:val="304" w:hRule="atLeast"/>
+          <w:trHeight w:val="653" w:hRule="atLeast"/>
           <w:tblHeader/>
         </w:trPr>
         <w:tc>
@@ -4588,6 +5295,7 @@
             <w:r>
               <w:rPr>
                 <w:rStyle w:val="None"/>
+                <w:rFonts w:cs="Arial Unicode MS" w:eastAsia="Arial Unicode MS"/>
                 <w:shd w:val="nil" w:color="auto" w:fill="auto"/>
                 <w:rtl w:val="0"/>
                 <w:lang w:val="de-DE"/>
@@ -4621,6 +5329,7 @@
             <w:r>
               <w:rPr>
                 <w:rStyle w:val="None"/>
+                <w:rFonts w:cs="Arial Unicode MS" w:eastAsia="Arial Unicode MS"/>
                 <w:shd w:val="nil" w:color="auto" w:fill="auto"/>
                 <w:rtl w:val="0"/>
                 <w:lang w:val="nl-NL"/>
@@ -4654,6 +5363,7 @@
             <w:r>
               <w:rPr>
                 <w:rStyle w:val="None"/>
+                <w:rFonts w:cs="Arial Unicode MS" w:eastAsia="Arial Unicode MS"/>
                 <w:shd w:val="nil" w:color="auto" w:fill="auto"/>
                 <w:rtl w:val="0"/>
                 <w:lang w:val="en-US"/>
@@ -6872,154 +7582,8 @@
           <w:rtl w:val="0"/>
           <w:lang w:val="en-US"/>
         </w:rPr>
-        <w:t>We have a notebook for our exploratory analysis of the text data that serves as the basis for the Named Entity Recognition (NER) project. Its primary aim is to understand the characteristics and distribution of the dataset before building the NER model.</w:t>
-      </w:r>
-    </w:p>
-    <w:p>
-      <w:pPr>
-        <w:pStyle w:val="Body A"/>
-        <w:rPr>
-          <w:rStyle w:val="None"/>
-        </w:rPr>
-      </w:pPr>
-      <w:r>
-        <w:rPr>
-          <w:rStyle w:val="None"/>
-          <w:rtl w:val="0"/>
-          <w:lang w:val="en-US"/>
-        </w:rPr>
-        <w:t>The workflow begins by loading the dataset, which consists of raw text data along with annotations marking entities of interest. Initial steps include data cleaning and pre-processing; the notebook examines the structure of the data, handles missing or inconsistent values, and formats the text to facilitate further analysis.</w:t>
-      </w:r>
-    </w:p>
-    <w:p>
-      <w:pPr>
-        <w:pStyle w:val="Body A"/>
-        <w:rPr>
-          <w:rStyle w:val="None"/>
-        </w:rPr>
-      </w:pPr>
-      <w:r>
-        <w:rPr>
-          <w:rStyle w:val="None"/>
-          <w:rtl w:val="0"/>
-          <w:lang w:val="en-US"/>
-        </w:rPr>
-        <w:t>BERT-NER leverages BERT</w:t>
-      </w:r>
-      <w:r>
-        <w:rPr>
-          <w:rStyle w:val="None"/>
-          <w:rtl w:val="0"/>
-          <w:lang w:val="en-US"/>
-        </w:rPr>
-        <w:t>’</w:t>
-      </w:r>
-      <w:r>
-        <w:rPr>
-          <w:rStyle w:val="None"/>
-          <w:rtl w:val="0"/>
-          <w:lang w:val="en-US"/>
-        </w:rPr>
-        <w:t>s transformer architecture for Named Entity Recognition. By fine-tuning on annotated datasets, it classifies tokens into entities like names, locations, and organizations. BERT</w:t>
-      </w:r>
-      <w:r>
-        <w:rPr>
-          <w:rStyle w:val="None"/>
-          <w:rtl w:val="0"/>
-          <w:lang w:val="en-US"/>
-        </w:rPr>
-        <w:t>’</w:t>
-      </w:r>
-      <w:r>
-        <w:rPr>
-          <w:rStyle w:val="None"/>
-          <w:rtl w:val="0"/>
-          <w:lang w:val="en-US"/>
-        </w:rPr>
-        <w:t>s bidirectional context enables it to capture complex language nuances, making it effective even with intricate sentence structures.</w:t>
-      </w:r>
-    </w:p>
-    <w:p>
-      <w:pPr>
-        <w:pStyle w:val="Body A"/>
-        <w:rPr>
-          <w:rStyle w:val="None"/>
-        </w:rPr>
-      </w:pPr>
-      <w:r>
-        <w:rPr>
-          <w:rStyle w:val="None"/>
-          <w:rtl w:val="0"/>
-          <w:lang w:val="en-US"/>
-        </w:rPr>
-        <w:t>Sentence-BERT (SBERT) modifies the original BERT model to generate sentence embeddings that capture semantic meaning. It employs a Siamese or triplet network architecture to compare pairs or groups of sentences. Fine-tuned on semantic similarity tasks, SBERT produces dense, fixed-size vectors that facilitate efficient clustering, semantic search, and other downstream tasks while preserving the subtleties of the original text.</w:t>
-      </w:r>
-    </w:p>
-    <w:p>
-      <w:pPr>
-        <w:pStyle w:val="Body A"/>
-        <w:rPr>
-          <w:rStyle w:val="None"/>
-        </w:rPr>
-      </w:pPr>
-      <w:r>
-        <w:rPr>
-          <w:rStyle w:val="None"/>
-          <w:rtl w:val="0"/>
-          <w:lang w:val="en-US"/>
-        </w:rPr>
-        <w:t>BERT-Topic combines BERT embeddings with topic modeling techniques. Each document or sentence is transformed into a dense vector that encapsulates its contextual semantics. These embeddings are then grouped using Agglomerative Clustering</w:t>
-      </w:r>
-      <w:r>
-        <w:rPr>
-          <w:rStyle w:val="None"/>
-          <w:rtl w:val="0"/>
-          <w:lang w:val="en-US"/>
-        </w:rPr>
-        <w:t>—</w:t>
-      </w:r>
-      <w:r>
-        <w:rPr>
-          <w:rStyle w:val="None"/>
-          <w:rtl w:val="0"/>
-          <w:lang w:val="en-US"/>
-        </w:rPr>
-        <w:t>a hierarchical, bottom-up approach that starts with each vector as an individual cluster and iteratively merges the closest pairs. This method allows for flexible topic granularity and helps uncover latent thematic structures within large corpora.</w:t>
-      </w:r>
-    </w:p>
-    <w:p>
-      <w:pPr>
-        <w:pStyle w:val="Body A"/>
-        <w:rPr>
-          <w:rStyle w:val="None"/>
-        </w:rPr>
-      </w:pPr>
-      <w:r>
-        <w:rPr>
-          <w:rStyle w:val="None"/>
-          <w:rtl w:val="0"/>
-          <w:lang w:val="en-US"/>
-        </w:rPr>
-        <w:t>Together, these models showcase the power of transformer-based techniques in natural language processing. They enable precise entity extraction, efficient computation of semantic similarities, and insightful topic discovery, thereby transforming applications ranging from information extraction to semantic analysis.</w:t>
-      </w:r>
-    </w:p>
-    <w:p>
-      <w:pPr>
-        <w:pStyle w:val="Body A"/>
-      </w:pPr>
-      <w:r>
-        <w:rPr>
-          <w:rStyle w:val="None"/>
-          <w:rtl w:val="0"/>
-          <w:lang w:val="en-US"/>
-        </w:rPr>
-        <w:t>Visualizations are a key part of the notebook. It presents summary statistics and distributions such as the frequency of various entity types across the dataset. Graphs (like bar plots) and tables help highlight the relative occurrence of entities (e.g., PERSON, LOCATION, ORGANIZATION) and expose potential class imbalances that could affect model training. Additionally, the notebook might include word frequency analysis and other statistical measures (e.g., sentence lengths, token counts) to better understand the corpus.</w:t>
-      </w:r>
-    </w:p>
-    <w:p>
-      <w:pPr>
-        <w:pStyle w:val="Body A"/>
-      </w:pPr>
+        <w:t>We have a notebook for our exploratory analysis of the text data that serves as the basis for the Named Entity Recognition (NER</w:t>
+      </w:r>
       <w:r>
         <w:drawing xmlns:a="http://schemas.openxmlformats.org/drawingml/2006/main">
           <wp:anchor distT="152400" distB="152400" distL="152400" distR="152400" simplePos="0" relativeHeight="251663360" behindDoc="0" locked="0" layoutInCell="1" allowOverlap="1">
@@ -7041,19 +7605,19 @@
                 <wp:lineTo x="0" y="0"/>
               </wp:wrapPolygon>
             </wp:wrapThrough>
-            <wp:docPr id="1073741854" name="officeArt object" descr="Word Cloud of Entities.png"/>
+            <wp:docPr id="1073741855" name="officeArt object" descr="Word Cloud of Entities.png"/>
             <wp:cNvGraphicFramePr/>
             <a:graphic xmlns:a="http://schemas.openxmlformats.org/drawingml/2006/main">
               <a:graphicData uri="http://schemas.openxmlformats.org/drawingml/2006/picture">
                 <pic:pic xmlns:pic="http://schemas.openxmlformats.org/drawingml/2006/picture">
                   <pic:nvPicPr>
-                    <pic:cNvPr id="1073741854" name="Word Cloud of Entities.png" descr="Word Cloud of Entities.png"/>
+                    <pic:cNvPr id="1073741855" name="Word Cloud of Entities.png" descr="Word Cloud of Entities.png"/>
                     <pic:cNvPicPr>
                       <a:picLocks noChangeAspect="1"/>
                     </pic:cNvPicPr>
                   </pic:nvPicPr>
                   <pic:blipFill>
-                    <a:blip r:embed="rId7">
+                    <a:blip r:embed="rId8">
                       <a:extLst/>
                     </a:blip>
                     <a:stretch>
@@ -7101,19 +7665,19 @@
                 <wp:lineTo x="0" y="0"/>
               </wp:wrapPolygon>
             </wp:wrapThrough>
-            <wp:docPr id="1073741855" name="officeArt object" descr="entity-dist.png"/>
+            <wp:docPr id="1073741856" name="officeArt object" descr="entity-dist.png"/>
             <wp:cNvGraphicFramePr/>
             <a:graphic xmlns:a="http://schemas.openxmlformats.org/drawingml/2006/main">
               <a:graphicData uri="http://schemas.openxmlformats.org/drawingml/2006/picture">
                 <pic:pic xmlns:pic="http://schemas.openxmlformats.org/drawingml/2006/picture">
                   <pic:nvPicPr>
-                    <pic:cNvPr id="1073741855" name="entity-dist.png" descr="entity-dist.png"/>
+                    <pic:cNvPr id="1073741856" name="entity-dist.png" descr="entity-dist.png"/>
                     <pic:cNvPicPr>
                       <a:picLocks noChangeAspect="1"/>
                     </pic:cNvPicPr>
                   </pic:nvPicPr>
                   <pic:blipFill>
-                    <a:blip r:embed="rId8">
+                    <a:blip r:embed="rId9">
                       <a:extLst/>
                     </a:blip>
                     <a:stretch>
@@ -7146,7 +7710,7 @@
           <w:rtl w:val="0"/>
           <w:lang w:val="en-US"/>
         </w:rPr>
-        <w:t>Beyond the descriptive statistics, the notebook also likely explores relationships between different features within the dataset. For example, it may analyze how entities are distributed in context or examine common co-occurrences, which can provide insight into potential dependencies in the language structure.</w:t>
+        <w:t>) project. Its primary aim is to understand the characteristics and distribution of the dataset before building the NER model.</w:t>
       </w:r>
     </w:p>
     <w:p>
@@ -7162,7 +7726,23 @@
           <w:rtl w:val="0"/>
           <w:lang w:val="en-US"/>
         </w:rPr>
-        <w:t>Overall, this EDA i</w:t>
+        <w:t>The workflow begins by loading the dataset, which consists of raw text data along with annotations marking entities of interest. Initial steps include data cleaning and pre-processing; the notebook examines the structure of the data, handles missing or inconsistent values, and formats the text to facilitate further analysis.</w:t>
+      </w:r>
+    </w:p>
+    <w:p>
+      <w:pPr>
+        <w:pStyle w:val="Body A"/>
+        <w:rPr>
+          <w:rStyle w:val="None"/>
+        </w:rPr>
+      </w:pPr>
+      <w:r>
+        <w:rPr>
+          <w:rStyle w:val="None"/>
+          <w:rtl w:val="0"/>
+          <w:lang w:val="en-US"/>
+        </w:rPr>
+        <w:t>BER</w:t>
       </w:r>
       <w:r>
         <w:drawing xmlns:a="http://schemas.openxmlformats.org/drawingml/2006/main">
@@ -7185,19 +7765,19 @@
                 <wp:lineTo x="0" y="0"/>
               </wp:wrapPolygon>
             </wp:wrapThrough>
-            <wp:docPr id="1073741856" name="officeArt object" descr="pairplot-relevance.png"/>
+            <wp:docPr id="1073741857" name="officeArt object" descr="pairplot-relevance.png"/>
             <wp:cNvGraphicFramePr/>
             <a:graphic xmlns:a="http://schemas.openxmlformats.org/drawingml/2006/main">
               <a:graphicData uri="http://schemas.openxmlformats.org/drawingml/2006/picture">
                 <pic:pic xmlns:pic="http://schemas.openxmlformats.org/drawingml/2006/picture">
                   <pic:nvPicPr>
-                    <pic:cNvPr id="1073741856" name="pairplot-relevance.png" descr="pairplot-relevance.png"/>
+                    <pic:cNvPr id="1073741857" name="pairplot-relevance.png" descr="pairplot-relevance.png"/>
                     <pic:cNvPicPr>
                       <a:picLocks noChangeAspect="1"/>
                     </pic:cNvPicPr>
                   </pic:nvPicPr>
                   <pic:blipFill>
-                    <a:blip r:embed="rId9">
+                    <a:blip r:embed="rId10">
                       <a:extLst/>
                     </a:blip>
                     <a:stretch>
@@ -7230,12 +7810,44 @@
           <w:rtl w:val="0"/>
           <w:lang w:val="en-US"/>
         </w:rPr>
-        <w:t>s crucial as it provides foundational insights that guide subsequent decisions in data pre-processing, feature engineering, and model selection for the NER task. By identifying patterns, anomalies, and trends early on, we are better equipped to tailor their approach to effectively capture the nuances of named entities in the text.</w:t>
+        <w:t>T-NER leverages BERT</w:t>
+      </w:r>
+      <w:r>
+        <w:rPr>
+          <w:rStyle w:val="None"/>
+          <w:rtl w:val="0"/>
+          <w:lang w:val="en-US"/>
+        </w:rPr>
+        <w:t>’</w:t>
+      </w:r>
+      <w:r>
+        <w:rPr>
+          <w:rStyle w:val="None"/>
+          <w:rtl w:val="0"/>
+          <w:lang w:val="en-US"/>
+        </w:rPr>
+        <w:t>s transformer architecture for Named Entity Recognition. By fine-tuning on annotated datasets, it classifies tokens into entities like names, locations, and organizations. BERT</w:t>
+      </w:r>
+      <w:r>
+        <w:rPr>
+          <w:rStyle w:val="None"/>
+          <w:rtl w:val="0"/>
+          <w:lang w:val="en-US"/>
+        </w:rPr>
+        <w:t>’</w:t>
+      </w:r>
+      <w:r>
+        <w:rPr>
+          <w:rStyle w:val="None"/>
+          <w:rtl w:val="0"/>
+          <w:lang w:val="en-US"/>
+        </w:rPr>
+        <w:t>s bidirectional context enables it to capture complex language nuances, making it effective even with intricate sentence structures.</w:t>
       </w:r>
     </w:p>
     <w:p>
       <w:pPr>
-        <w:pStyle w:val="Heading 2"/>
+        <w:pStyle w:val="Body A"/>
         <w:rPr>
           <w:rStyle w:val="None"/>
         </w:rPr>
@@ -7246,7 +7858,7 @@
           <w:rtl w:val="0"/>
           <w:lang w:val="en-US"/>
         </w:rPr>
-        <w:t>EDA Visua</w:t>
+        <w:t>Sentence-BERT (SBERT) modifies the original BERT model to generate sentence embeddings that capture semantic meaning. It employs a Siamese or triplet network architecture to compare pairs or groups of sentences. Fine-tuned on semantic similarity tasks, SBERT produces dense, fixed-size vectors that facilitate efficient clustering, se</w:t>
       </w:r>
       <w:r>
         <w:drawing xmlns:a="http://schemas.openxmlformats.org/drawingml/2006/main">
@@ -7281,7 +7893,7 @@
                     </pic:cNvPicPr>
                   </pic:nvPicPr>
                   <pic:blipFill>
-                    <a:blip r:embed="rId10">
+                    <a:blip r:embed="rId11">
                       <a:extLst/>
                     </a:blip>
                     <a:stretch>
@@ -7314,7 +7926,113 @@
           <w:rtl w:val="0"/>
           <w:lang w:val="en-US"/>
         </w:rPr>
-        <w:t>lizations</w:t>
+        <w:t>mantic search, and other downstream tasks while preserving the subtleties of the original text.</w:t>
+      </w:r>
+    </w:p>
+    <w:p>
+      <w:pPr>
+        <w:pStyle w:val="Body A"/>
+        <w:rPr>
+          <w:rStyle w:val="None"/>
+        </w:rPr>
+      </w:pPr>
+      <w:r>
+        <w:rPr>
+          <w:rStyle w:val="None"/>
+          <w:rtl w:val="0"/>
+          <w:lang w:val="en-US"/>
+        </w:rPr>
+        <w:t>BERT-Topic combines BERT embeddings with topic modeling techniques. Each document or sentence is transformed into a dense vector that encapsulates its contextual semantics. These embeddings are then grouped using Agglomerative Clustering</w:t>
+      </w:r>
+      <w:r>
+        <w:rPr>
+          <w:rStyle w:val="None"/>
+          <w:rtl w:val="0"/>
+          <w:lang w:val="en-US"/>
+        </w:rPr>
+        <w:t>—</w:t>
+      </w:r>
+      <w:r>
+        <w:rPr>
+          <w:rStyle w:val="None"/>
+          <w:rtl w:val="0"/>
+          <w:lang w:val="en-US"/>
+        </w:rPr>
+        <w:t>a hierarchical, bottom-up approach that starts with each vector as an individual cluster and iteratively merges the closest pairs. This method allows for flexible topic granularity and helps uncover latent thematic structures within large corpora.</w:t>
+      </w:r>
+    </w:p>
+    <w:p>
+      <w:pPr>
+        <w:pStyle w:val="Body A"/>
+        <w:rPr>
+          <w:rStyle w:val="None"/>
+        </w:rPr>
+      </w:pPr>
+      <w:r>
+        <w:rPr>
+          <w:rStyle w:val="None"/>
+          <w:rtl w:val="0"/>
+          <w:lang w:val="en-US"/>
+        </w:rPr>
+        <w:t>Together, these models showcase the power of transformer-based techniques in natural language processing. They enable precise entity extraction, efficient computation of semantic similarities, and insightful topic discovery, thereby transforming applications ranging from information extraction to semantic analysis.</w:t>
+      </w:r>
+    </w:p>
+    <w:p>
+      <w:pPr>
+        <w:pStyle w:val="Body A"/>
+      </w:pPr>
+      <w:r>
+        <w:rPr>
+          <w:rStyle w:val="None"/>
+          <w:rtl w:val="0"/>
+          <w:lang w:val="en-US"/>
+        </w:rPr>
+        <w:t>Visualizations are a key part of the notebook. It presents summary statistics and distributions such as the frequency of various entity types across the dataset. Graphs (like bar plots) and tables help highlight the relative occurrence of entities (e.g., PERSON, LOCATION, ORGANIZATION) and expose potential class imbalances that could affect model training. Additionally, the notebook might include word frequency analysis and other statistical measures (e.g., sentence lengths, token counts) to better understand the corpus.</w:t>
+      </w:r>
+    </w:p>
+    <w:p>
+      <w:pPr>
+        <w:pStyle w:val="Body A"/>
+      </w:pPr>
+      <w:r>
+        <w:rPr>
+          <w:rStyle w:val="None"/>
+          <w:rtl w:val="0"/>
+          <w:lang w:val="en-US"/>
+        </w:rPr>
+        <w:t>Beyond the descriptive statistics, the notebook also likely explores relationships between different features within the dataset. For example, it may analyze how entities are distributed in context or examine common co-occurrences, which can provide insight into potential dependencies in the language structure.</w:t>
+      </w:r>
+    </w:p>
+    <w:p>
+      <w:pPr>
+        <w:pStyle w:val="Body A"/>
+        <w:rPr>
+          <w:rStyle w:val="None"/>
+        </w:rPr>
+      </w:pPr>
+      <w:r>
+        <w:rPr>
+          <w:rStyle w:val="None"/>
+          <w:rtl w:val="0"/>
+          <w:lang w:val="en-US"/>
+        </w:rPr>
+        <w:t>Overall, this EDA is crucial as it provides foundational insights that guide subsequent decisions in data pre-processing, feature engineering, and model selection for the NER task. By identifying patterns, anomalies, and trends early on, we are better equipped to tailor their approach to effectively capture the nuances of named entities in the text.</w:t>
+      </w:r>
+    </w:p>
+    <w:p>
+      <w:pPr>
+        <w:pStyle w:val="Heading 2"/>
+        <w:rPr>
+          <w:rStyle w:val="None"/>
+        </w:rPr>
+      </w:pPr>
+      <w:r>
+        <w:rPr>
+          <w:rStyle w:val="None"/>
+          <w:rtl w:val="0"/>
+          <w:lang w:val="en-US"/>
+        </w:rPr>
+        <w:t>EDA Visualizations</w:t>
       </w:r>
       <w:r>
         <w:rPr>
@@ -7340,19 +8058,19 @@
                 <wp:lineTo x="0" y="0"/>
               </wp:wrapPolygon>
             </wp:wrapThrough>
-            <wp:docPr id="1073741857" name="officeArt object" descr="sentence-length-dist.png"/>
+            <wp:docPr id="1073741859" name="officeArt object" descr="sentence-length-dist.png"/>
             <wp:cNvGraphicFramePr/>
             <a:graphic xmlns:a="http://schemas.openxmlformats.org/drawingml/2006/main">
               <a:graphicData uri="http://schemas.openxmlformats.org/drawingml/2006/picture">
                 <pic:pic xmlns:pic="http://schemas.openxmlformats.org/drawingml/2006/picture">
                   <pic:nvPicPr>
-                    <pic:cNvPr id="1073741857" name="sentence-length-dist.png" descr="sentence-length-dist.png"/>
+                    <pic:cNvPr id="1073741859" name="sentence-length-dist.png" descr="sentence-length-dist.png"/>
                     <pic:cNvPicPr>
                       <a:picLocks noChangeAspect="1"/>
                     </pic:cNvPicPr>
                   </pic:nvPicPr>
                   <pic:blipFill>
-                    <a:blip r:embed="rId11">
+                    <a:blip r:embed="rId12">
                       <a:extLst/>
                     </a:blip>
                     <a:stretch>
@@ -7418,7 +8136,7 @@
       <w:r/>
     </w:p>
     <w:sectPr>
-      <w:headerReference w:type="default" r:id="rId12"/>
+      <w:headerReference w:type="default" r:id="rId13"/>
       <w:pgSz w:w="12240" w:h="15840" w:orient="portrait"/>
       <w:pgMar w:top="1440" w:right="1440" w:bottom="1440" w:left="1440" w:header="720" w:footer="720"/>
       <w:pgNumType w:start="1"/>
@@ -8771,6 +9489,146 @@
       </w14:textFill>
     </w:rPr>
   </w:style>
+  <w:style w:type="paragraph" w:styleId="Table Style 1">
+    <w:name w:val="Table Style 1"/>
+    <w:next w:val="Table Style 1"/>
+    <w:pPr>
+      <w:keepNext w:val="0"/>
+      <w:keepLines w:val="0"/>
+      <w:pageBreakBefore w:val="0"/>
+      <w:widowControl w:val="1"/>
+      <w:shd w:val="clear" w:color="auto" w:fill="auto"/>
+      <w:suppressAutoHyphens w:val="0"/>
+      <w:bidi w:val="0"/>
+      <w:spacing w:before="0" w:after="0" w:line="240" w:lineRule="auto"/>
+      <w:ind w:left="0" w:right="0" w:firstLine="0"/>
+      <w:jc w:val="left"/>
+      <w:outlineLvl w:val="9"/>
+    </w:pPr>
+    <w:rPr>
+      <w:rFonts w:ascii="Graphik Semibold" w:cs="Graphik Semibold" w:hAnsi="Graphik Semibold" w:eastAsia="Graphik Semibold"/>
+      <w:b w:val="0"/>
+      <w:bCs w:val="0"/>
+      <w:i w:val="0"/>
+      <w:iCs w:val="0"/>
+      <w:caps w:val="0"/>
+      <w:smallCaps w:val="0"/>
+      <w:strike w:val="0"/>
+      <w:dstrike w:val="0"/>
+      <w:outline w:val="0"/>
+      <w:color w:val="000000"/>
+      <w:spacing w:val="0"/>
+      <w:kern w:val="0"/>
+      <w:position w:val="0"/>
+      <w:sz w:val="24"/>
+      <w:szCs w:val="24"/>
+      <w:u w:val="none" w:color="000000"/>
+      <w:shd w:val="nil" w:color="auto" w:fill="auto"/>
+      <w:vertAlign w:val="baseline"/>
+      <w14:textOutline w14:w="12700" w14:cap="flat">
+        <w14:noFill/>
+        <w14:miter w14:lim="400000"/>
+      </w14:textOutline>
+      <w14:textFill>
+        <w14:solidFill>
+          <w14:srgbClr w14:val="000000"/>
+        </w14:solidFill>
+      </w14:textFill>
+    </w:rPr>
+  </w:style>
+  <w:style w:type="paragraph" w:styleId="Default">
+    <w:name w:val="Default"/>
+    <w:next w:val="Default"/>
+    <w:pPr>
+      <w:keepNext w:val="0"/>
+      <w:keepLines w:val="0"/>
+      <w:pageBreakBefore w:val="0"/>
+      <w:widowControl w:val="1"/>
+      <w:shd w:val="clear" w:color="auto" w:fill="auto"/>
+      <w:suppressAutoHyphens w:val="1"/>
+      <w:bidi w:val="0"/>
+      <w:spacing w:before="0" w:after="180" w:line="264" w:lineRule="auto"/>
+      <w:ind w:left="0" w:right="0" w:firstLine="0"/>
+      <w:jc w:val="left"/>
+      <w:outlineLvl w:val="9"/>
+    </w:pPr>
+    <w:rPr>
+      <w:rFonts w:ascii="Canela Text Regular" w:cs="Canela Text Regular" w:hAnsi="Canela Text Regular" w:eastAsia="Canela Text Regular"/>
+      <w:b w:val="0"/>
+      <w:bCs w:val="0"/>
+      <w:i w:val="0"/>
+      <w:iCs w:val="0"/>
+      <w:caps w:val="0"/>
+      <w:smallCaps w:val="0"/>
+      <w:strike w:val="0"/>
+      <w:dstrike w:val="0"/>
+      <w:outline w:val="0"/>
+      <w:color w:val="000000"/>
+      <w:spacing w:val="0"/>
+      <w:kern w:val="0"/>
+      <w:position w:val="0"/>
+      <w:sz w:val="22"/>
+      <w:szCs w:val="22"/>
+      <w:u w:val="none" w:color="000000"/>
+      <w:shd w:val="nil" w:color="auto" w:fill="auto"/>
+      <w:vertAlign w:val="baseline"/>
+      <w14:textOutline w14:w="12700" w14:cap="flat">
+        <w14:noFill/>
+        <w14:miter w14:lim="400000"/>
+      </w14:textOutline>
+      <w14:textFill>
+        <w14:solidFill>
+          <w14:srgbClr w14:val="000000"/>
+        </w14:solidFill>
+      </w14:textFill>
+    </w:rPr>
+  </w:style>
+  <w:style w:type="paragraph" w:styleId="Table Style 5">
+    <w:name w:val="Table Style 5"/>
+    <w:next w:val="Table Style 5"/>
+    <w:pPr>
+      <w:keepNext w:val="0"/>
+      <w:keepLines w:val="1"/>
+      <w:pageBreakBefore w:val="0"/>
+      <w:widowControl w:val="1"/>
+      <w:shd w:val="clear" w:color="auto" w:fill="auto"/>
+      <w:suppressAutoHyphens w:val="0"/>
+      <w:bidi w:val="0"/>
+      <w:spacing w:before="60" w:after="0" w:line="240" w:lineRule="auto"/>
+      <w:ind w:left="0" w:right="0" w:firstLine="0"/>
+      <w:jc w:val="left"/>
+      <w:outlineLvl w:val="9"/>
+    </w:pPr>
+    <w:rPr>
+      <w:rFonts w:ascii="Times New Roman" w:cs="Times New Roman" w:hAnsi="Times New Roman" w:eastAsia="Times New Roman"/>
+      <w:b w:val="0"/>
+      <w:bCs w:val="0"/>
+      <w:i w:val="0"/>
+      <w:iCs w:val="0"/>
+      <w:caps w:val="0"/>
+      <w:smallCaps w:val="0"/>
+      <w:strike w:val="0"/>
+      <w:dstrike w:val="0"/>
+      <w:outline w:val="0"/>
+      <w:color w:val="525252"/>
+      <w:spacing w:val="0"/>
+      <w:kern w:val="0"/>
+      <w:position w:val="0"/>
+      <w:sz w:val="24"/>
+      <w:szCs w:val="24"/>
+      <w:u w:val="none"/>
+      <w:shd w:val="nil" w:color="auto" w:fill="auto"/>
+      <w:vertAlign w:val="baseline"/>
+      <w14:textOutline>
+        <w14:noFill/>
+      </w14:textOutline>
+      <w14:textFill>
+        <w14:solidFill>
+          <w14:srgbClr w14:val="535353"/>
+        </w14:solidFill>
+      </w14:textFill>
+    </w:rPr>
+  </w:style>
   <w:style w:type="character" w:styleId="None">
     <w:name w:val="None"/>
   </w:style>
@@ -8825,101 +9683,6 @@
     <w:next w:val="Hyperlink.3"/>
     <w:rPr>
       <w:u w:val="single"/>
-    </w:rPr>
-  </w:style>
-  <w:style w:type="paragraph" w:styleId="Table Style 1">
-    <w:name w:val="Table Style 1"/>
-    <w:next w:val="Table Style 1"/>
-    <w:pPr>
-      <w:keepNext w:val="0"/>
-      <w:keepLines w:val="0"/>
-      <w:pageBreakBefore w:val="0"/>
-      <w:widowControl w:val="1"/>
-      <w:shd w:val="clear" w:color="auto" w:fill="auto"/>
-      <w:suppressAutoHyphens w:val="0"/>
-      <w:bidi w:val="0"/>
-      <w:spacing w:before="0" w:after="0" w:line="240" w:lineRule="auto"/>
-      <w:ind w:left="0" w:right="0" w:firstLine="0"/>
-      <w:jc w:val="left"/>
-      <w:outlineLvl w:val="9"/>
-    </w:pPr>
-    <w:rPr>
-      <w:rFonts w:ascii="Graphik Semibold" w:cs="Arial Unicode MS" w:hAnsi="Graphik Semibold" w:eastAsia="Arial Unicode MS"/>
-      <w:b w:val="0"/>
-      <w:bCs w:val="0"/>
-      <w:i w:val="0"/>
-      <w:iCs w:val="0"/>
-      <w:caps w:val="0"/>
-      <w:smallCaps w:val="0"/>
-      <w:strike w:val="0"/>
-      <w:dstrike w:val="0"/>
-      <w:outline w:val="0"/>
-      <w:color w:val="000000"/>
-      <w:spacing w:val="0"/>
-      <w:kern w:val="0"/>
-      <w:position w:val="0"/>
-      <w:sz w:val="20"/>
-      <w:szCs w:val="20"/>
-      <w:u w:val="none" w:color="000000"/>
-      <w:shd w:val="nil" w:color="auto" w:fill="auto"/>
-      <w:vertAlign w:val="baseline"/>
-      <w:lang w:val="de-DE"/>
-      <w14:textOutline w14:w="12700" w14:cap="flat">
-        <w14:noFill/>
-        <w14:miter w14:lim="400000"/>
-      </w14:textOutline>
-      <w14:textFill>
-        <w14:solidFill>
-          <w14:srgbClr w14:val="000000"/>
-        </w14:solidFill>
-      </w14:textFill>
-    </w:rPr>
-  </w:style>
-  <w:style w:type="paragraph" w:styleId="Default">
-    <w:name w:val="Default"/>
-    <w:next w:val="Default"/>
-    <w:pPr>
-      <w:keepNext w:val="0"/>
-      <w:keepLines w:val="0"/>
-      <w:pageBreakBefore w:val="0"/>
-      <w:widowControl w:val="1"/>
-      <w:shd w:val="clear" w:color="auto" w:fill="auto"/>
-      <w:suppressAutoHyphens w:val="1"/>
-      <w:bidi w:val="0"/>
-      <w:spacing w:before="0" w:after="180" w:line="264" w:lineRule="auto"/>
-      <w:ind w:left="0" w:right="0" w:firstLine="0"/>
-      <w:jc w:val="left"/>
-      <w:outlineLvl w:val="9"/>
-    </w:pPr>
-    <w:rPr>
-      <w:rFonts w:ascii="Canela Text Regular" w:cs="Arial Unicode MS" w:hAnsi="Canela Text Regular" w:eastAsia="Arial Unicode MS"/>
-      <w:b w:val="0"/>
-      <w:bCs w:val="0"/>
-      <w:i w:val="0"/>
-      <w:iCs w:val="0"/>
-      <w:caps w:val="0"/>
-      <w:smallCaps w:val="0"/>
-      <w:strike w:val="0"/>
-      <w:dstrike w:val="0"/>
-      <w:outline w:val="0"/>
-      <w:color w:val="000000"/>
-      <w:spacing w:val="0"/>
-      <w:kern w:val="0"/>
-      <w:position w:val="0"/>
-      <w:sz w:val="22"/>
-      <w:szCs w:val="22"/>
-      <w:u w:val="none" w:color="000000"/>
-      <w:shd w:val="nil" w:color="auto" w:fill="auto"/>
-      <w:vertAlign w:val="baseline"/>
-      <w14:textOutline w14:w="12700" w14:cap="flat">
-        <w14:noFill/>
-        <w14:miter w14:lim="400000"/>
-      </w14:textOutline>
-      <w14:textFill>
-        <w14:solidFill>
-          <w14:srgbClr w14:val="000000"/>
-        </w14:solidFill>
-      </w14:textFill>
     </w:rPr>
   </w:style>
   <w:style w:type="paragraph" w:styleId="Table Style 2">

</xml_diff>